<commit_message>
add ~*.tmp to gitingore
</commit_message>
<xml_diff>
--- a/doc/dokumentace.docx
+++ b/doc/dokumentace.docx
@@ -6585,16 +6585,210 @@
     <w:p/>
     <w:p/>
     <w:p/>
+    <w:p/>
+    <w:p/>
+    <w:p/>
+    <w:p/>
+    <w:p/>
+    <w:p/>
     <w:p>
+      <w:pPr>
+        <w:ind w:left="0" w:firstLine="0"/>
+        <w:rPr>
+          <w:sz w:val="28"/>
+        </w:rPr>
+      </w:pPr>
+    </w:p>
+    <w:p>
+      <w:pPr>
+        <w:ind w:left="2057"/>
+        <w:jc w:val="center"/>
+        <w:rPr>
+          <w:b/>
+        </w:rPr>
+      </w:pPr>
       <w:proofErr w:type="spellStart"/>
       <w:r>
-        <w:t>Řešitelé</w:t>
+        <w:rPr>
+          <w:b/>
+        </w:rPr>
+        <w:t>Vojtěch</w:t>
       </w:r>
       <w:proofErr w:type="spellEnd"/>
+      <w:r>
+        <w:rPr>
+          <w:b/>
+        </w:rPr>
+        <w:t xml:space="preserve"> </w:t>
+      </w:r>
+      <w:proofErr w:type="spellStart"/>
+      <w:r>
+        <w:rPr>
+          <w:b/>
+        </w:rPr>
+        <w:t>Novotný</w:t>
+      </w:r>
+      <w:proofErr w:type="spellEnd"/>
+      <w:r>
+        <w:rPr>
+          <w:b/>
+        </w:rPr>
+        <w:tab/>
+      </w:r>
+      <w:r>
+        <w:rPr>
+          <w:b/>
+        </w:rPr>
+        <w:tab/>
+      </w:r>
+      <w:r>
+        <w:rPr>
+          <w:b/>
+        </w:rPr>
+        <w:t>(xnotot1f)</w:t>
+      </w:r>
+      <w:r>
+        <w:rPr>
+          <w:b/>
+        </w:rPr>
+        <w:tab/>
+      </w:r>
+      <w:r>
+        <w:rPr>
+          <w:b/>
+        </w:rPr>
+        <w:tab/>
+        <w:t>25%</w:t>
+      </w:r>
     </w:p>
     <w:p>
+      <w:pPr>
+        <w:ind w:left="2654" w:hanging="607"/>
+        <w:jc w:val="center"/>
+      </w:pPr>
+      <w:r>
+        <w:t>Tomáš Zálešák</w:t>
+      </w:r>
+      <w:r>
+        <w:tab/>
+      </w:r>
+      <w:r>
+        <w:tab/>
+      </w:r>
+      <w:r>
+        <w:t>(xzales13)</w:t>
+      </w:r>
+      <w:r>
+        <w:tab/>
+      </w:r>
+      <w:r>
+        <w:tab/>
+        <w:t>25%</w:t>
+      </w:r>
+    </w:p>
+    <w:p>
+      <w:pPr>
+        <w:ind w:left="2654" w:hanging="607"/>
+        <w:jc w:val="center"/>
+      </w:pPr>
+      <w:r>
+        <w:t xml:space="preserve">Robin </w:t>
+      </w:r>
+      <w:proofErr w:type="spellStart"/>
+      <w:r>
+        <w:t>Skaličan</w:t>
+      </w:r>
+      <w:proofErr w:type="spellEnd"/>
+      <w:r>
+        <w:tab/>
+      </w:r>
+      <w:r>
+        <w:tab/>
+      </w:r>
+      <w:r>
+        <w:t>(xskali19)</w:t>
+      </w:r>
+      <w:r>
+        <w:tab/>
+      </w:r>
+      <w:r>
+        <w:tab/>
+        <w:t>25%</w:t>
+      </w:r>
+    </w:p>
+    <w:p>
+      <w:pPr>
+        <w:ind w:left="2654" w:hanging="607"/>
+        <w:jc w:val="center"/>
+      </w:pPr>
+      <w:r>
+        <w:t xml:space="preserve">Tomáš </w:t>
+      </w:r>
+      <w:proofErr w:type="spellStart"/>
+      <w:r>
+        <w:t>Smädo</w:t>
+      </w:r>
+      <w:proofErr w:type="spellEnd"/>
+      <w:r>
+        <w:tab/>
+      </w:r>
+      <w:r>
+        <w:tab/>
+      </w:r>
+      <w:r>
+        <w:t>(xsmado00)</w:t>
+      </w:r>
+      <w:r>
+        <w:tab/>
+      </w:r>
+      <w:r>
+        <w:tab/>
+        <w:t>25%</w:t>
+      </w:r>
+    </w:p>
+    <w:p>
+      <w:pPr>
+        <w:rPr>
+          <w:sz w:val="24"/>
+        </w:rPr>
+      </w:pPr>
       <w:bookmarkStart w:id="0" w:name="_GoBack"/>
       <w:bookmarkEnd w:id="0"/>
+    </w:p>
+    <w:p>
+      <w:pPr>
+        <w:rPr>
+          <w:sz w:val="24"/>
+        </w:rPr>
+      </w:pPr>
+    </w:p>
+    <w:p>
+      <w:pPr>
+        <w:rPr>
+          <w:sz w:val="24"/>
+        </w:rPr>
+      </w:pPr>
+    </w:p>
+    <w:p>
+      <w:r>
+        <w:t xml:space="preserve">5. </w:t>
+      </w:r>
+      <w:proofErr w:type="spellStart"/>
+      <w:r>
+        <w:t>prosince</w:t>
+      </w:r>
+      <w:proofErr w:type="spellEnd"/>
+      <w:r>
+        <w:t xml:space="preserve"> 2018</w:t>
+      </w:r>
+      <w:r>
+        <w:br w:type="page"/>
+      </w:r>
+    </w:p>
+    <w:p>
+      <w:pPr>
+        <w:ind w:left="0" w:firstLine="0"/>
+      </w:pPr>
     </w:p>
     <w:sectPr>
       <w:footerReference w:type="even" r:id="rId7"/>

</xml_diff>